<commit_message>
modified YouTube PlayList and RSS Feeds document
</commit_message>
<xml_diff>
--- a/YouTube Playlist and RSS Feeds.docx
+++ b/YouTube Playlist and RSS Feeds.docx
@@ -6,6 +6,8 @@
       <w:r>
         <w:t>The first step for both of these is to create a Google account that you don’t mind sharing with the world and tying to your apps. This way, you get an email address, a Google site, and a YouTube account all in one.</w:t>
       </w:r>
+      <w:bookmarkStart w:id="0" w:name="_GoBack"/>
+      <w:bookmarkEnd w:id="0"/>
     </w:p>
     <w:p>
       <w:pPr>
@@ -51,16 +53,7 @@
         <w:t>If you have content that you want to be able to update frequently—more often than you would want to submit an update to the Window Store—then you can use your new Google site to upload an XML file, and it’ll work with the RSS feeds section of your app just like YouTube, etc.</w:t>
       </w:r>
       <w:r>
-        <w:t xml:space="preserve"> </w:t>
-      </w:r>
-      <w:r>
-        <w:t xml:space="preserve">The </w:t>
-      </w:r>
-      <w:r>
-        <w:t>following</w:t>
-      </w:r>
-      <w:r>
-        <w:t xml:space="preserve"> example shows how simple it is to pull from your own site once you’ve</w:t>
+        <w:t xml:space="preserve"> The following example shows how simple it is to pull from your own site once you’ve</w:t>
       </w:r>
       <w:r>
         <w:t xml:space="preserve"> uploaded your XML file to your site. (There is a link at the bottom of your Google page with an upload file button.)</w:t>
@@ -193,8 +186,6 @@
       <w:r>
         <w:t>If you want multiple items in your app to display from one RSS feed, just create new items in your XML file. You could make an entire app just with one XML file that you update on your website after you publish the app.</w:t>
       </w:r>
-      <w:bookmarkStart w:id="0" w:name="_GoBack"/>
-      <w:bookmarkEnd w:id="0"/>
     </w:p>
     <w:p>
       <w:pPr>
@@ -214,13 +205,7 @@
         <w:ind w:firstLine="720"/>
       </w:pPr>
       <w:r>
-        <w:t xml:space="preserve">This tutorial is for writing your own RSS feed for your website. </w:t>
-      </w:r>
-      <w:r>
-        <w:t>If you click “Try it yourself,” then you’ll be brought to a place where you can play with the code and see how it will appear. Please note that long descriptions don’t seem to go over well with this mini-editor. Just leave that part out for your tests but test everything else about your RSS feed. Use their formatting to make things easy.</w:t>
-      </w:r>
-      <w:r>
-        <w:t xml:space="preserve"> </w:t>
+        <w:t xml:space="preserve">This tutorial is for writing your own RSS feed for your website. If you click “Try it yourself,” then you’ll be brought to a place where you can play with the code and see how it will appear. Please note that long descriptions don’t seem to go over well with this mini-editor. Just leave that part out for your tests but test everything else about your RSS feed. Use their formatting to make things easy. </w:t>
       </w:r>
       <w:hyperlink r:id="rId6" w:history="1">
         <w:r>
@@ -329,11 +314,23 @@
   <w:p>
     <w:pPr>
       <w:pStyle w:val="Header"/>
+      <w:rPr>
+        <w:sz w:val="28"/>
+        <w:szCs w:val="28"/>
+      </w:rPr>
     </w:pPr>
     <w:r>
+      <w:rPr>
+        <w:sz w:val="28"/>
+        <w:szCs w:val="28"/>
+      </w:rPr>
       <w:t>How to Use Your Own YouTube Playlists and Websites’ RSS Feed</w:t>
     </w:r>
     <w:r>
+      <w:rPr>
+        <w:sz w:val="28"/>
+        <w:szCs w:val="28"/>
+      </w:rPr>
       <w:t>(s)</w:t>
     </w:r>
   </w:p>

</xml_diff>